<commit_message>
Machine Learning Lecture 9/11/2014 First Section Completed
</commit_message>
<xml_diff>
--- a/MachineLearning/Scribing/AlshouiliyKhaldoonParkKyungmookScribe20140911/AlshouiliyKhaldoonParkKyungmookScribe20140911/Bayesian Concept LearningKhaldoon1.docx
+++ b/MachineLearning/Scribing/AlshouiliyKhaldoonParkKyungmookScribe20140911/AlshouiliyKhaldoonParkKyungmookScribe20140911/Bayesian Concept LearningKhaldoon1.docx
@@ -1,6 +1,6 @@
 
 <file path=word/document.xml><?xml version="1.0" encoding="utf-8"?>
-<w:document xmlns:ve="http://schemas.openxmlformats.org/markup-compatibility/2006" xmlns:o="urn:schemas-microsoft-com:office:office" xmlns:r="http://schemas.openxmlformats.org/officeDocument/2006/relationships" xmlns:m="http://schemas.openxmlformats.org/officeDocument/2006/math" xmlns:v="urn:schemas-microsoft-com:vml" xmlns:wp="http://schemas.openxmlformats.org/drawingml/2006/wordprocessingDrawing" xmlns:w10="urn:schemas-microsoft-com:office:word" xmlns:w="http://schemas.openxmlformats.org/wordprocessingml/2006/main" xmlns:wne="http://schemas.microsoft.com/office/word/2006/wordml">
+<w:document xmlns:wpc="http://schemas.microsoft.com/office/word/2010/wordprocessingCanvas" xmlns:mc="http://schemas.openxmlformats.org/markup-compatibility/2006" xmlns:o="urn:schemas-microsoft-com:office:office" xmlns:r="http://schemas.openxmlformats.org/officeDocument/2006/relationships" xmlns:m="http://schemas.openxmlformats.org/officeDocument/2006/math" xmlns:v="urn:schemas-microsoft-com:vml" xmlns:wp14="http://schemas.microsoft.com/office/word/2010/wordprocessingDrawing" xmlns:wp="http://schemas.openxmlformats.org/drawingml/2006/wordprocessingDrawing" xmlns:w10="urn:schemas-microsoft-com:office:word" xmlns:w="http://schemas.openxmlformats.org/wordprocessingml/2006/main" xmlns:w14="http://schemas.microsoft.com/office/word/2010/wordml" xmlns:wpg="http://schemas.microsoft.com/office/word/2010/wordprocessingGroup" xmlns:wpi="http://schemas.microsoft.com/office/word/2010/wordprocessingInk" xmlns:wne="http://schemas.microsoft.com/office/word/2006/wordml" xmlns:wps="http://schemas.microsoft.com/office/word/2010/wordprocessingShape" mc:Ignorable="w14 wp14">
   <w:body>
     <w:p>
       <w:pPr>
@@ -64,12 +64,21 @@
           <w:szCs w:val="24"/>
         </w:rPr>
       </w:pPr>
-      <w:r>
-        <w:rPr>
-          <w:sz w:val="24"/>
-          <w:szCs w:val="24"/>
-        </w:rPr>
-        <w:t>ɦ: a point Hypothesis about C.</w:t>
+      <w:proofErr w:type="gramStart"/>
+      <w:r>
+        <w:rPr>
+          <w:sz w:val="24"/>
+          <w:szCs w:val="24"/>
+        </w:rPr>
+        <w:t>h</w:t>
+      </w:r>
+      <w:proofErr w:type="gramEnd"/>
+      <w:r>
+        <w:rPr>
+          <w:sz w:val="24"/>
+          <w:szCs w:val="24"/>
+        </w:rPr>
+        <w:t>: a point Hypothesis about C.</w:t>
       </w:r>
     </w:p>
     <w:p>
@@ -116,7 +125,21 @@
           <w:sz w:val="24"/>
           <w:szCs w:val="24"/>
         </w:rPr>
-        <w:t xml:space="preserve"> D and ɦ can be viewed as function </w:t>
+        <w:t xml:space="preserve"> D and </w:t>
+      </w:r>
+      <w:r>
+        <w:rPr>
+          <w:sz w:val="24"/>
+          <w:szCs w:val="24"/>
+        </w:rPr>
+        <w:t>h</w:t>
+      </w:r>
+      <w:r>
+        <w:rPr>
+          <w:sz w:val="24"/>
+          <w:szCs w:val="24"/>
+        </w:rPr>
+        <w:t xml:space="preserve"> can be viewed as function </w:t>
       </w:r>
       <w:proofErr w:type="spellStart"/>
       <w:r>
@@ -269,12 +292,29 @@
           <w:szCs w:val="24"/>
         </w:rPr>
       </w:pPr>
-      <w:r>
-        <w:rPr>
-          <w:sz w:val="24"/>
-          <w:szCs w:val="24"/>
-        </w:rPr>
-        <w:t>ɦ and D ar</w:t>
+      <w:proofErr w:type="gramStart"/>
+      <w:r>
+        <w:rPr>
+          <w:sz w:val="24"/>
+          <w:szCs w:val="24"/>
+        </w:rPr>
+        <w:t>h</w:t>
+      </w:r>
+      <w:proofErr w:type="gramEnd"/>
+      <w:r>
+        <w:rPr>
+          <w:sz w:val="24"/>
+          <w:szCs w:val="24"/>
+        </w:rPr>
+        <w:t xml:space="preserve"> and </w:t>
+      </w:r>
+      <w:proofErr w:type="spellStart"/>
+      <w:r>
+        <w:rPr>
+          <w:sz w:val="24"/>
+          <w:szCs w:val="24"/>
+        </w:rPr>
+        <w:t>D ar</w:t>
       </w:r>
       <w:r>
         <w:rPr>
@@ -283,6 +323,7 @@
         </w:rPr>
         <w:t>e</w:t>
       </w:r>
+      <w:proofErr w:type="spellEnd"/>
       <w:r>
         <w:rPr>
           <w:sz w:val="24"/>
@@ -329,21 +370,26 @@
         <w:t>i</w:t>
       </w:r>
       <w:proofErr w:type="spellEnd"/>
-      <w:proofErr w:type="gramStart"/>
-      <w:r>
-        <w:rPr>
-          <w:sz w:val="24"/>
-          <w:szCs w:val="24"/>
-        </w:rPr>
-        <w:t>)=</w:t>
-      </w:r>
-      <w:proofErr w:type="gramEnd"/>
-      <w:r>
-        <w:rPr>
-          <w:sz w:val="24"/>
-          <w:szCs w:val="24"/>
-        </w:rPr>
-        <w:t xml:space="preserve"> ɦ1 (</w:t>
+      <w:r>
+        <w:rPr>
+          <w:sz w:val="24"/>
+          <w:szCs w:val="24"/>
+        </w:rPr>
+        <w:t xml:space="preserve">)= </w:t>
+      </w:r>
+      <w:r>
+        <w:rPr>
+          <w:sz w:val="24"/>
+          <w:szCs w:val="24"/>
+        </w:rPr>
+        <w:t>h</w:t>
+      </w:r>
+      <w:r>
+        <w:rPr>
+          <w:sz w:val="24"/>
+          <w:szCs w:val="24"/>
+        </w:rPr>
+        <w:t>1 (</w:t>
       </w:r>
       <w:proofErr w:type="spellStart"/>
       <w:r>
@@ -452,7 +498,21 @@
           <w:szCs w:val="24"/>
         </w:rPr>
         <w:tab/>
-        <w:t>P (ɦ/D</w:t>
+        <w:t>P (</w:t>
+      </w:r>
+      <w:r>
+        <w:rPr>
+          <w:sz w:val="24"/>
+          <w:szCs w:val="24"/>
+        </w:rPr>
+        <w:t>h</w:t>
+      </w:r>
+      <w:r>
+        <w:rPr>
+          <w:sz w:val="24"/>
+          <w:szCs w:val="24"/>
+        </w:rPr>
+        <w:t>/D</w:t>
       </w:r>
       <w:proofErr w:type="gramStart"/>
       <w:r>
@@ -468,7 +528,21 @@
           <w:sz w:val="24"/>
           <w:szCs w:val="24"/>
         </w:rPr>
-        <w:t xml:space="preserve">  P (ɦ/D) p/h </w:t>
+        <w:t xml:space="preserve">  P (</w:t>
+      </w:r>
+      <w:r>
+        <w:rPr>
+          <w:sz w:val="24"/>
+          <w:szCs w:val="24"/>
+        </w:rPr>
+        <w:t>h</w:t>
+      </w:r>
+      <w:r>
+        <w:rPr>
+          <w:sz w:val="24"/>
+          <w:szCs w:val="24"/>
+        </w:rPr>
+        <w:t xml:space="preserve">/D) p/h </w:t>
       </w:r>
       <m:oMath>
         <m:f>
@@ -492,7 +566,29 @@
                 <w:sz w:val="24"/>
                 <w:szCs w:val="24"/>
               </w:rPr>
-              <m:t xml:space="preserve">P (ɦ/D) </m:t>
+              <m:t>P (</m:t>
+            </m:r>
+            <m:r>
+              <m:rPr>
+                <m:sty m:val="p"/>
+              </m:rPr>
+              <w:rPr>
+                <w:rFonts w:ascii="Cambria Math" w:hAnsi="Cambria Math"/>
+                <w:sz w:val="24"/>
+                <w:szCs w:val="24"/>
+              </w:rPr>
+              <m:t>h</m:t>
+            </m:r>
+            <m:r>
+              <m:rPr>
+                <m:sty m:val="p"/>
+              </m:rPr>
+              <w:rPr>
+                <w:rFonts w:ascii="Cambria Math" w:hAnsi="Cambria Math"/>
+                <w:sz w:val="24"/>
+                <w:szCs w:val="24"/>
+              </w:rPr>
+              <m:t xml:space="preserve">/D) </m:t>
             </m:r>
             <m:r>
               <w:rPr>
@@ -607,12 +703,20 @@
         <w:spacing w:after="0" w:line="240" w:lineRule="auto"/>
         <w:rPr>
           <w:rFonts w:eastAsiaTheme="minorEastAsia"/>
+          <w:sz w:val="24"/>
+          <w:szCs w:val="24"/>
+        </w:rPr>
+      </w:pPr>
+      <w:r>
+        <w:rPr>
+          <w:rFonts w:eastAsiaTheme="minorEastAsia"/>
           <w:b/>
           <w:bCs/>
           <w:sz w:val="24"/>
           <w:szCs w:val="24"/>
         </w:rPr>
-      </w:pPr>
+        <w:t>Example:</w:t>
+      </w:r>
       <w:r>
         <w:rPr>
           <w:rFonts w:eastAsiaTheme="minorEastAsia"/>
@@ -621,97 +725,124 @@
           <w:sz w:val="24"/>
           <w:szCs w:val="24"/>
         </w:rPr>
-        <w:t>B-3</w:t>
+        <w:t xml:space="preserve">  </w:t>
+      </w:r>
+      <w:r>
+        <w:rPr>
+          <w:rFonts w:eastAsiaTheme="minorEastAsia"/>
+          <w:sz w:val="24"/>
+          <w:szCs w:val="24"/>
+        </w:rPr>
+        <w:t xml:space="preserve">Learning a real value function. </w:t>
       </w:r>
     </w:p>
     <w:p>
       <w:pPr>
         <w:spacing w:after="0" w:line="240" w:lineRule="auto"/>
-        <w:rPr>
-          <w:rFonts w:eastAsiaTheme="minorEastAsia"/>
-          <w:sz w:val="24"/>
-          <w:szCs w:val="24"/>
-        </w:rPr>
-      </w:pPr>
-      <w:r>
-        <w:rPr>
-          <w:rFonts w:eastAsiaTheme="minorEastAsia"/>
-          <w:b/>
-          <w:bCs/>
-          <w:sz w:val="24"/>
-          <w:szCs w:val="24"/>
-        </w:rPr>
-        <w:t>Example:</w:t>
-      </w:r>
-      <w:r>
-        <w:rPr>
-          <w:rFonts w:eastAsiaTheme="minorEastAsia"/>
-          <w:b/>
-          <w:bCs/>
-          <w:sz w:val="24"/>
-          <w:szCs w:val="24"/>
-        </w:rPr>
+      </w:pPr>
+      <w:r>
+        <w:t xml:space="preserve">F: real valued function. </w:t>
+      </w:r>
+    </w:p>
+    <w:p>
+      <w:pPr>
+        <w:spacing w:after="0" w:line="240" w:lineRule="auto"/>
+      </w:pPr>
+      <w:r>
+        <w:t>Y= f(x)</w:t>
+      </w:r>
+    </w:p>
+    <w:p>
+      <w:pPr>
+        <w:spacing w:after="0" w:line="240" w:lineRule="auto"/>
+      </w:pPr>
+      <w:r>
+        <w:t>D= {(x</w:t>
+      </w:r>
+      <w:r>
+        <w:rPr>
+          <w:vertAlign w:val="subscript"/>
+        </w:rPr>
+        <w:t>i</w:t>
+      </w:r>
+      <w:r>
+        <w:t>, d</w:t>
+      </w:r>
+      <w:r>
+        <w:rPr>
+          <w:vertAlign w:val="subscript"/>
+        </w:rPr>
+        <w:t>i</w:t>
+      </w:r>
+      <w:r>
+        <w:t xml:space="preserve">)}/ </w:t>
+      </w:r>
+      <w:proofErr w:type="gramStart"/>
+      <w:r>
+        <w:t>d</w:t>
+      </w:r>
+      <w:r>
+        <w:rPr>
+          <w:vertAlign w:val="subscript"/>
+        </w:rPr>
+        <w:t>i</w:t>
+      </w:r>
+      <w:r>
+        <w:t>{</w:t>
+      </w:r>
+      <w:proofErr w:type="gramEnd"/>
+      <w:r>
+        <w:t>f(x</w:t>
+      </w:r>
+      <w:r>
+        <w:rPr>
+          <w:vertAlign w:val="subscript"/>
+        </w:rPr>
+        <w:t>i</w:t>
+      </w:r>
+      <w:r>
+        <w:t>) + f</w:t>
+      </w:r>
+      <w:r>
+        <w:rPr>
+          <w:vertAlign w:val="subscript"/>
+        </w:rPr>
+        <w:t>i</w:t>
+      </w:r>
+      <w:r>
+        <w:t>}</w:t>
+      </w:r>
+      <w:r>
         <w:t xml:space="preserve">  </w:t>
       </w:r>
-      <w:r>
-        <w:rPr>
-          <w:rFonts w:eastAsiaTheme="minorEastAsia"/>
-          <w:sz w:val="24"/>
-          <w:szCs w:val="24"/>
-        </w:rPr>
-        <w:t xml:space="preserve">Learning a real value function. </w:t>
-      </w:r>
     </w:p>
     <w:p>
       <w:pPr>
         <w:spacing w:after="0" w:line="240" w:lineRule="auto"/>
       </w:pPr>
       <w:r>
-        <w:t xml:space="preserve">F: real valued function. </w:t>
+        <w:t>I=1</w:t>
+      </w:r>
+      <w:proofErr w:type="gramStart"/>
+      <w:r>
+        <w:t>,…………,</w:t>
+      </w:r>
+      <w:proofErr w:type="gramEnd"/>
+      <w:r>
+        <w:t xml:space="preserve"> m</w:t>
+      </w:r>
+      <w:r>
+        <w:t xml:space="preserve"> </w:t>
       </w:r>
     </w:p>
     <w:p>
       <w:pPr>
         <w:spacing w:after="0" w:line="240" w:lineRule="auto"/>
       </w:pPr>
-      <w:r>
-        <w:t>Y= f(x)</w:t>
-      </w:r>
-    </w:p>
-    <w:p>
-      <w:pPr>
-        <w:spacing w:after="0" w:line="240" w:lineRule="auto"/>
-      </w:pPr>
-      <w:r>
-        <w:t>D= {(x</w:t>
-      </w:r>
-      <w:r>
-        <w:rPr>
-          <w:vertAlign w:val="subscript"/>
-        </w:rPr>
-        <w:t>i</w:t>
-      </w:r>
-      <w:r>
-        <w:t xml:space="preserve">, </w:t>
-      </w:r>
-      <w:proofErr w:type="spellStart"/>
-      <w:r>
-        <w:t>d</w:t>
-      </w:r>
-      <w:r>
-        <w:rPr>
-          <w:vertAlign w:val="subscript"/>
-        </w:rPr>
-        <w:t>i</w:t>
-      </w:r>
-      <w:proofErr w:type="spellEnd"/>
-      <w:r>
-        <w:t xml:space="preserve">)}/ </w:t>
-      </w:r>
       <w:proofErr w:type="spellStart"/>
       <w:proofErr w:type="gramStart"/>
       <w:r>
-        <w:t>d</w:t>
+        <w:t>e</w:t>
       </w:r>
       <w:r>
         <w:rPr>
@@ -720,12 +851,13 @@
         <w:t>i</w:t>
       </w:r>
       <w:proofErr w:type="spellEnd"/>
-      <w:r>
-        <w:t>{</w:t>
-      </w:r>
       <w:proofErr w:type="gramEnd"/>
       <w:r>
-        <w:t>f(x</w:t>
+        <w:t xml:space="preserve"> ~ N (0, </w:t>
+      </w:r>
+      <w:proofErr w:type="spellStart"/>
+      <w:r>
+        <w:t>ϭ</w:t>
       </w:r>
       <w:r>
         <w:rPr>
@@ -733,112 +865,44 @@
         </w:rPr>
         <w:t>i</w:t>
       </w:r>
-      <w:r>
-        <w:t xml:space="preserve">) + </w:t>
-      </w:r>
-      <w:proofErr w:type="spellStart"/>
-      <w:r>
-        <w:t>f</w:t>
-      </w:r>
-      <w:r>
-        <w:rPr>
-          <w:vertAlign w:val="subscript"/>
-        </w:rPr>
-        <w:t>i</w:t>
-      </w:r>
       <w:proofErr w:type="spellEnd"/>
       <w:r>
-        <w:t>}</w:t>
-      </w:r>
-      <w:r>
-        <w:t xml:space="preserve">  </w:t>
+        <w:t>)</w:t>
       </w:r>
     </w:p>
     <w:p>
       <w:pPr>
         <w:spacing w:after="0" w:line="240" w:lineRule="auto"/>
       </w:pPr>
-      <w:r>
-        <w:t>I=1</w:t>
-      </w:r>
-      <w:proofErr w:type="gramStart"/>
-      <w:r>
-        <w:t>,…………,</w:t>
-      </w:r>
-      <w:proofErr w:type="gramEnd"/>
-      <w:r>
-        <w:t xml:space="preserve"> m</w:t>
-      </w:r>
-      <w:r>
-        <w:t xml:space="preserve"> </w:t>
-      </w:r>
-    </w:p>
-    <w:p>
-      <w:pPr>
-        <w:spacing w:after="0" w:line="240" w:lineRule="auto"/>
+    </w:p>
+    <w:p>
+      <w:pPr>
+        <w:spacing w:after="0"/>
+        <w:rPr>
+          <w:rFonts w:eastAsiaTheme="minorEastAsia"/>
+          <w:sz w:val="24"/>
+          <w:szCs w:val="24"/>
+        </w:rPr>
       </w:pPr>
       <w:proofErr w:type="spellStart"/>
       <w:proofErr w:type="gramStart"/>
       <w:r>
-        <w:t>e</w:t>
-      </w:r>
-      <w:r>
-        <w:rPr>
+        <w:rPr>
+          <w:sz w:val="24"/>
+          <w:szCs w:val="24"/>
+        </w:rPr>
+        <w:t>h</w:t>
+      </w:r>
+      <w:r>
+        <w:rPr>
+          <w:sz w:val="24"/>
+          <w:szCs w:val="24"/>
           <w:vertAlign w:val="subscript"/>
         </w:rPr>
-        <w:t>i</w:t>
+        <w:t>ML</w:t>
       </w:r>
       <w:proofErr w:type="spellEnd"/>
       <w:proofErr w:type="gramEnd"/>
-      <w:r>
-        <w:t xml:space="preserve"> ~ N (0, </w:t>
-      </w:r>
-      <w:proofErr w:type="spellStart"/>
-      <w:r>
-        <w:t>ϭ</w:t>
-      </w:r>
-      <w:r>
-        <w:rPr>
-          <w:vertAlign w:val="subscript"/>
-        </w:rPr>
-        <w:t>i</w:t>
-      </w:r>
-      <w:proofErr w:type="spellEnd"/>
-      <w:r>
-        <w:t>)</w:t>
-      </w:r>
-    </w:p>
-    <w:p>
-      <w:pPr>
-        <w:spacing w:after="0" w:line="240" w:lineRule="auto"/>
-      </w:pPr>
-    </w:p>
-    <w:p>
-      <w:pPr>
-        <w:spacing w:after="0"/>
-        <w:rPr>
-          <w:rFonts w:eastAsiaTheme="minorEastAsia"/>
-          <w:sz w:val="24"/>
-          <w:szCs w:val="24"/>
-        </w:rPr>
-      </w:pPr>
-      <w:proofErr w:type="spellStart"/>
-      <w:r>
-        <w:rPr>
-          <w:sz w:val="24"/>
-          <w:szCs w:val="24"/>
-        </w:rPr>
-        <w:t>ɦ</w:t>
-      </w:r>
-      <w:r>
-        <w:rPr>
-          <w:sz w:val="24"/>
-          <w:szCs w:val="24"/>
-          <w:vertAlign w:val="subscript"/>
-        </w:rPr>
-        <w:t>ML</w:t>
-      </w:r>
-      <w:proofErr w:type="spellEnd"/>
       <w:r>
         <w:rPr>
           <w:sz w:val="24"/>
@@ -901,7 +965,18 @@
                 <w:sz w:val="24"/>
                 <w:szCs w:val="24"/>
               </w:rPr>
-              <m:t>ɦ (x</m:t>
+              <m:t>h</m:t>
+            </m:r>
+            <m:r>
+              <m:rPr>
+                <m:sty m:val="p"/>
+              </m:rPr>
+              <w:rPr>
+                <w:rFonts w:ascii="Cambria Math" w:hAnsi="Cambria Math"/>
+                <w:sz w:val="24"/>
+                <w:szCs w:val="24"/>
+              </w:rPr>
+              <m:t xml:space="preserve"> (x</m:t>
             </m:r>
             <m:r>
               <m:rPr>
@@ -1011,12 +1086,13 @@
         </w:rPr>
       </w:pPr>
       <w:proofErr w:type="spellStart"/>
-      <w:r>
-        <w:rPr>
-          <w:sz w:val="24"/>
-          <w:szCs w:val="24"/>
-        </w:rPr>
-        <w:t>ɦ</w:t>
+      <w:proofErr w:type="gramStart"/>
+      <w:r>
+        <w:rPr>
+          <w:sz w:val="24"/>
+          <w:szCs w:val="24"/>
+        </w:rPr>
+        <w:t>h</w:t>
       </w:r>
       <w:r>
         <w:rPr>
@@ -1027,12 +1103,27 @@
         <w:t>ML</w:t>
       </w:r>
       <w:proofErr w:type="spellEnd"/>
-      <w:r>
-        <w:rPr>
-          <w:sz w:val="24"/>
-          <w:szCs w:val="24"/>
-        </w:rPr>
-        <w:t>= any max P (ɦ/D)</w:t>
+      <w:proofErr w:type="gramEnd"/>
+      <w:r>
+        <w:rPr>
+          <w:sz w:val="24"/>
+          <w:szCs w:val="24"/>
+        </w:rPr>
+        <w:t>= any max P (</w:t>
+      </w:r>
+      <w:r>
+        <w:rPr>
+          <w:sz w:val="24"/>
+          <w:szCs w:val="24"/>
+        </w:rPr>
+        <w:t>h</w:t>
+      </w:r>
+      <w:r>
+        <w:rPr>
+          <w:sz w:val="24"/>
+          <w:szCs w:val="24"/>
+        </w:rPr>
+        <w:t>/D)</w:t>
       </w:r>
     </w:p>
     <w:p>
@@ -1071,7 +1162,15 @@
           <w:sz w:val="24"/>
           <w:szCs w:val="24"/>
         </w:rPr>
-        <w:t>….d</w:t>
+        <w:t>….</w:t>
+      </w:r>
+      <w:proofErr w:type="spellStart"/>
+      <w:r>
+        <w:rPr>
+          <w:sz w:val="24"/>
+          <w:szCs w:val="24"/>
+        </w:rPr>
+        <w:t>d</w:t>
       </w:r>
       <w:r>
         <w:rPr>
@@ -1081,12 +1180,27 @@
         </w:rPr>
         <w:t>m</w:t>
       </w:r>
-      <w:r>
-        <w:rPr>
-          <w:sz w:val="24"/>
-          <w:szCs w:val="24"/>
-        </w:rPr>
-        <w:t>/ɦ)</w:t>
+      <w:proofErr w:type="spellEnd"/>
+      <w:r>
+        <w:rPr>
+          <w:sz w:val="24"/>
+          <w:szCs w:val="24"/>
+        </w:rPr>
+        <w:t>/</w:t>
+      </w:r>
+      <w:r>
+        <w:rPr>
+          <w:sz w:val="24"/>
+          <w:szCs w:val="24"/>
+        </w:rPr>
+        <w:t>h</w:t>
+      </w:r>
+      <w:r>
+        <w:rPr>
+          <w:sz w:val="24"/>
+          <w:szCs w:val="24"/>
+        </w:rPr>
+        <w:t>)</w:t>
       </w:r>
     </w:p>
     <w:p>
@@ -1157,7 +1271,7 @@
                 <w:sz w:val="24"/>
                 <w:szCs w:val="24"/>
               </w:rPr>
-              <m:t>ɦ</m:t>
+              <m:t>h</m:t>
             </m:r>
             <m:r>
               <w:rPr>
@@ -1276,7 +1390,7 @@
                 <w:sz w:val="24"/>
                 <w:szCs w:val="24"/>
               </w:rPr>
-              <m:t>ɦ</m:t>
+              <m:t>h</m:t>
             </m:r>
             <m:r>
               <w:rPr>
@@ -1417,6 +1531,16 @@
           <w:szCs w:val="24"/>
         </w:rPr>
       </w:pPr>
+    </w:p>
+    <w:p>
+      <w:pPr>
+        <w:spacing w:after="0"/>
+        <w:rPr>
+          <w:rFonts w:eastAsiaTheme="minorEastAsia"/>
+          <w:sz w:val="24"/>
+          <w:szCs w:val="24"/>
+        </w:rPr>
+      </w:pPr>
       <w:r>
         <w:rPr>
           <w:rFonts w:eastAsiaTheme="minorEastAsia"/>
@@ -1507,7 +1631,6 @@
           <w:szCs w:val="24"/>
         </w:rPr>
       </w:pPr>
-      <w:proofErr w:type="spellStart"/>
       <w:proofErr w:type="gramStart"/>
       <w:r>
         <w:rPr>
@@ -1518,51 +1641,32 @@
         <w:lastRenderedPageBreak/>
         <w:t>di</w:t>
       </w:r>
+      <w:proofErr w:type="gramEnd"/>
+      <w:r>
+        <w:rPr>
+          <w:rFonts w:eastAsiaTheme="minorEastAsia"/>
+          <w:sz w:val="24"/>
+          <w:szCs w:val="24"/>
+        </w:rPr>
+        <w:t xml:space="preserve"> </w:t>
+      </w:r>
+      <w:proofErr w:type="spellStart"/>
+      <w:r>
+        <w:rPr>
+          <w:rFonts w:eastAsiaTheme="minorEastAsia"/>
+          <w:sz w:val="24"/>
+          <w:szCs w:val="24"/>
+        </w:rPr>
+        <w:t>iid</w:t>
+      </w:r>
       <w:proofErr w:type="spellEnd"/>
-      <w:proofErr w:type="gramEnd"/>
-      <w:r>
-        <w:rPr>
-          <w:rFonts w:eastAsiaTheme="minorEastAsia"/>
-          <w:sz w:val="24"/>
-          <w:szCs w:val="24"/>
-        </w:rPr>
-        <w:t xml:space="preserve"> </w:t>
-      </w:r>
-      <w:proofErr w:type="spellStart"/>
-      <w:r>
-        <w:rPr>
-          <w:rFonts w:eastAsiaTheme="minorEastAsia"/>
-          <w:sz w:val="24"/>
-          <w:szCs w:val="24"/>
-        </w:rPr>
-        <w:t>iid</w:t>
-      </w:r>
-      <w:proofErr w:type="spellEnd"/>
-      <w:r>
-        <w:rPr>
-          <w:rFonts w:eastAsiaTheme="minorEastAsia"/>
-          <w:sz w:val="24"/>
-          <w:szCs w:val="24"/>
-        </w:rPr>
-        <w:t xml:space="preserve"> N(f(</w:t>
-      </w:r>
-      <w:proofErr w:type="spellStart"/>
-      <w:r>
-        <w:rPr>
-          <w:rFonts w:eastAsiaTheme="minorEastAsia"/>
-          <w:sz w:val="24"/>
-          <w:szCs w:val="24"/>
-        </w:rPr>
-        <w:t>xc</w:t>
-      </w:r>
-      <w:proofErr w:type="spellEnd"/>
-      <w:r>
-        <w:rPr>
-          <w:rFonts w:eastAsiaTheme="minorEastAsia"/>
-          <w:sz w:val="24"/>
-          <w:szCs w:val="24"/>
-        </w:rPr>
-        <w:t>),</w:t>
+      <w:r>
+        <w:rPr>
+          <w:rFonts w:eastAsiaTheme="minorEastAsia"/>
+          <w:sz w:val="24"/>
+          <w:szCs w:val="24"/>
+        </w:rPr>
+        <w:t xml:space="preserve"> N(f(xc),</w:t>
       </w:r>
       <m:oMath>
         <m:r>
@@ -1582,16 +1686,19 @@
         </w:rPr>
         <w:t xml:space="preserve"> )</w:t>
       </w:r>
-    </w:p>
-    <w:p>
-      <w:pPr>
-        <w:spacing w:after="0"/>
-        <w:rPr>
-          <w:rFonts w:eastAsiaTheme="minorEastAsia"/>
-          <w:sz w:val="24"/>
-          <w:szCs w:val="24"/>
-        </w:rPr>
-      </w:pPr>
+      <w:bookmarkStart w:id="0" w:name="_GoBack"/>
+      <w:bookmarkEnd w:id="0"/>
+    </w:p>
+    <w:p>
+      <w:pPr>
+        <w:spacing w:after="0"/>
+        <w:rPr>
+          <w:rFonts w:eastAsiaTheme="minorEastAsia"/>
+          <w:sz w:val="24"/>
+          <w:szCs w:val="24"/>
+        </w:rPr>
+      </w:pPr>
+      <w:proofErr w:type="spellStart"/>
       <w:proofErr w:type="gramStart"/>
       <w:r>
         <w:rPr>
@@ -1599,6 +1706,45 @@
           <w:sz w:val="24"/>
           <w:szCs w:val="24"/>
         </w:rPr>
+        <w:t>iid</w:t>
+      </w:r>
+      <w:proofErr w:type="spellEnd"/>
+      <w:proofErr w:type="gramEnd"/>
+      <w:r>
+        <w:rPr>
+          <w:rFonts w:eastAsiaTheme="minorEastAsia"/>
+          <w:sz w:val="24"/>
+          <w:szCs w:val="24"/>
+        </w:rPr>
+        <w:t xml:space="preserve"> = independent and identically distributed</w:t>
+      </w:r>
+    </w:p>
+    <w:p>
+      <w:pPr>
+        <w:spacing w:after="0"/>
+        <w:rPr>
+          <w:rFonts w:eastAsiaTheme="minorEastAsia"/>
+          <w:sz w:val="24"/>
+          <w:szCs w:val="24"/>
+        </w:rPr>
+      </w:pPr>
+    </w:p>
+    <w:p>
+      <w:pPr>
+        <w:spacing w:after="0"/>
+        <w:rPr>
+          <w:rFonts w:eastAsiaTheme="minorEastAsia"/>
+          <w:sz w:val="24"/>
+          <w:szCs w:val="24"/>
+        </w:rPr>
+      </w:pPr>
+      <w:proofErr w:type="gramStart"/>
+      <w:r>
+        <w:rPr>
+          <w:rFonts w:eastAsiaTheme="minorEastAsia"/>
+          <w:sz w:val="24"/>
+          <w:szCs w:val="24"/>
+        </w:rPr>
         <w:t>from</w:t>
       </w:r>
       <w:proofErr w:type="gramEnd"/>
@@ -1608,8 +1754,96 @@
           <w:sz w:val="24"/>
           <w:szCs w:val="24"/>
         </w:rPr>
-        <w:t xml:space="preserve"> this point on we need to …………….. </w:t>
-      </w:r>
+        <w:t xml:space="preserve"> this point on we need to </w:t>
+      </w:r>
+      <w:r>
+        <w:rPr>
+          <w:rFonts w:eastAsiaTheme="minorEastAsia"/>
+          <w:sz w:val="24"/>
+          <w:szCs w:val="24"/>
+        </w:rPr>
+        <w:t>know</w:t>
+      </w:r>
+      <w:r>
+        <w:rPr>
+          <w:rFonts w:eastAsiaTheme="minorEastAsia"/>
+          <w:sz w:val="24"/>
+          <w:szCs w:val="24"/>
+        </w:rPr>
+        <w:t xml:space="preserve"> the </w:t>
+      </w:r>
+      <w:r>
+        <w:rPr>
+          <w:rFonts w:eastAsiaTheme="minorEastAsia"/>
+          <w:sz w:val="24"/>
+          <w:szCs w:val="24"/>
+        </w:rPr>
+        <w:t xml:space="preserve">actual </w:t>
+      </w:r>
+      <w:r>
+        <w:rPr>
+          <w:rFonts w:eastAsiaTheme="minorEastAsia"/>
+          <w:sz w:val="24"/>
+          <w:szCs w:val="24"/>
+        </w:rPr>
+        <w:t xml:space="preserve">distribution of (di/h). </w:t>
+      </w:r>
+    </w:p>
+    <w:p>
+      <w:pPr>
+        <w:spacing w:after="0"/>
+        <w:rPr>
+          <w:rFonts w:eastAsiaTheme="minorEastAsia"/>
+          <w:sz w:val="24"/>
+          <w:szCs w:val="24"/>
+        </w:rPr>
+      </w:pPr>
+    </w:p>
+    <w:p>
+      <w:pPr>
+        <w:spacing w:after="0"/>
+        <w:rPr>
+          <w:rFonts w:eastAsiaTheme="minorEastAsia"/>
+          <w:sz w:val="24"/>
+          <w:szCs w:val="24"/>
+        </w:rPr>
+      </w:pPr>
+      <w:r>
+        <w:rPr>
+          <w:rFonts w:eastAsiaTheme="minorEastAsia"/>
+          <w:sz w:val="24"/>
+          <w:szCs w:val="24"/>
+        </w:rPr>
+        <w:t>Notes:</w:t>
+      </w:r>
+    </w:p>
+    <w:p>
+      <w:pPr>
+        <w:spacing w:after="0"/>
+        <w:rPr>
+          <w:rFonts w:eastAsiaTheme="minorEastAsia"/>
+          <w:sz w:val="24"/>
+          <w:szCs w:val="24"/>
+        </w:rPr>
+      </w:pPr>
+      <w:r>
+        <w:rPr>
+          <w:rFonts w:eastAsiaTheme="minorEastAsia"/>
+          <w:sz w:val="24"/>
+          <w:szCs w:val="24"/>
+        </w:rPr>
+        <w:t xml:space="preserve">If we use the Hypothesis </w:t>
+      </w:r>
+    </w:p>
+    <w:p>
+      <w:pPr>
+        <w:spacing w:after="0"/>
+        <w:rPr>
+          <w:rFonts w:eastAsiaTheme="minorEastAsia"/>
+          <w:sz w:val="24"/>
+          <w:szCs w:val="24"/>
+        </w:rPr>
+      </w:pPr>
       <w:proofErr w:type="gramStart"/>
       <w:r>
         <w:rPr>
@@ -1617,7 +1851,7 @@
           <w:sz w:val="24"/>
           <w:szCs w:val="24"/>
         </w:rPr>
-        <w:t>the</w:t>
+        <w:t>H(</w:t>
       </w:r>
       <w:proofErr w:type="gramEnd"/>
       <w:r>
@@ -1626,7 +1860,7 @@
           <w:sz w:val="24"/>
           <w:szCs w:val="24"/>
         </w:rPr>
-        <w:t xml:space="preserve"> a …………… distribution of (</w:t>
+        <w:t xml:space="preserve">xi) + </w:t>
       </w:r>
       <w:proofErr w:type="spellStart"/>
       <w:r>
@@ -1635,63 +1869,27 @@
           <w:sz w:val="24"/>
           <w:szCs w:val="24"/>
         </w:rPr>
-        <w:t>di</w:t>
+        <w:t>ei</w:t>
       </w:r>
       <w:proofErr w:type="spellEnd"/>
-      <w:r>
-        <w:rPr>
-          <w:rFonts w:eastAsiaTheme="minorEastAsia"/>
-          <w:sz w:val="24"/>
-          <w:szCs w:val="24"/>
-        </w:rPr>
-        <w:t xml:space="preserve">/h). </w:t>
-      </w:r>
-    </w:p>
-    <w:p>
-      <w:pPr>
-        <w:spacing w:after="0"/>
-        <w:rPr>
-          <w:rFonts w:eastAsiaTheme="minorEastAsia"/>
-          <w:sz w:val="24"/>
-          <w:szCs w:val="24"/>
-        </w:rPr>
-      </w:pPr>
-      <w:r>
-        <w:rPr>
-          <w:rFonts w:eastAsiaTheme="minorEastAsia"/>
-          <w:sz w:val="24"/>
-          <w:szCs w:val="24"/>
-        </w:rPr>
-        <w:t>Notes:</w:t>
-      </w:r>
-    </w:p>
-    <w:p>
-      <w:pPr>
-        <w:spacing w:after="0"/>
-        <w:rPr>
-          <w:rFonts w:eastAsiaTheme="minorEastAsia"/>
-          <w:sz w:val="24"/>
-          <w:szCs w:val="24"/>
-        </w:rPr>
-      </w:pPr>
-      <w:r>
-        <w:rPr>
-          <w:rFonts w:eastAsiaTheme="minorEastAsia"/>
-          <w:sz w:val="24"/>
-          <w:szCs w:val="24"/>
-        </w:rPr>
-        <w:t xml:space="preserve">If we use the Hypothesis </w:t>
-      </w:r>
-    </w:p>
-    <w:p>
-      <w:pPr>
-        <w:spacing w:after="0"/>
-        <w:rPr>
-          <w:rFonts w:eastAsiaTheme="minorEastAsia"/>
-          <w:sz w:val="24"/>
-          <w:szCs w:val="24"/>
-        </w:rPr>
-      </w:pPr>
+    </w:p>
+    <w:p>
+      <w:pPr>
+        <w:spacing w:after="0"/>
+        <w:rPr>
+          <w:rFonts w:eastAsiaTheme="minorEastAsia"/>
+          <w:sz w:val="24"/>
+          <w:szCs w:val="24"/>
+        </w:rPr>
+      </w:pPr>
+      <w:r>
+        <w:rPr>
+          <w:rFonts w:eastAsiaTheme="minorEastAsia"/>
+          <w:sz w:val="24"/>
+          <w:szCs w:val="24"/>
+        </w:rPr>
+        <w:t>Hi=di-</w:t>
+      </w:r>
       <w:proofErr w:type="gramStart"/>
       <w:r>
         <w:rPr>
@@ -1699,7 +1897,7 @@
           <w:sz w:val="24"/>
           <w:szCs w:val="24"/>
         </w:rPr>
-        <w:t>H(</w:t>
+        <w:t>h(</w:t>
       </w:r>
       <w:proofErr w:type="gramEnd"/>
       <w:r>
@@ -1708,107 +1906,45 @@
           <w:sz w:val="24"/>
           <w:szCs w:val="24"/>
         </w:rPr>
-        <w:t xml:space="preserve">xi) + </w:t>
+        <w:t>xi)</w:t>
+      </w:r>
+    </w:p>
+    <w:p>
+      <w:pPr>
+        <w:spacing w:after="0"/>
+        <w:rPr>
+          <w:rFonts w:eastAsiaTheme="minorEastAsia"/>
+          <w:sz w:val="24"/>
+          <w:szCs w:val="24"/>
+        </w:rPr>
+      </w:pPr>
+      <w:r>
+        <w:rPr>
+          <w:rFonts w:eastAsiaTheme="minorEastAsia"/>
+          <w:sz w:val="24"/>
+          <w:szCs w:val="24"/>
+        </w:rPr>
+        <w:t xml:space="preserve"> </w:t>
       </w:r>
       <w:proofErr w:type="spellStart"/>
-      <w:r>
-        <w:rPr>
-          <w:rFonts w:eastAsiaTheme="minorEastAsia"/>
-          <w:sz w:val="24"/>
-          <w:szCs w:val="24"/>
-        </w:rPr>
-        <w:t>ei</w:t>
+      <w:proofErr w:type="gramStart"/>
+      <w:r>
+        <w:rPr>
+          <w:sz w:val="24"/>
+          <w:szCs w:val="24"/>
+        </w:rPr>
+        <w:t>h</w:t>
+      </w:r>
+      <w:r>
+        <w:rPr>
+          <w:sz w:val="24"/>
+          <w:szCs w:val="24"/>
+          <w:vertAlign w:val="subscript"/>
+        </w:rPr>
+        <w:t>ML</w:t>
       </w:r>
       <w:proofErr w:type="spellEnd"/>
-    </w:p>
-    <w:p>
-      <w:pPr>
-        <w:spacing w:after="0"/>
-        <w:rPr>
-          <w:rFonts w:eastAsiaTheme="minorEastAsia"/>
-          <w:sz w:val="24"/>
-          <w:szCs w:val="24"/>
-        </w:rPr>
-      </w:pPr>
-      <w:r>
-        <w:rPr>
-          <w:rFonts w:eastAsiaTheme="minorEastAsia"/>
-          <w:sz w:val="24"/>
-          <w:szCs w:val="24"/>
-        </w:rPr>
-        <w:t>Hi=</w:t>
-      </w:r>
-      <w:proofErr w:type="spellStart"/>
-      <w:r>
-        <w:rPr>
-          <w:rFonts w:eastAsiaTheme="minorEastAsia"/>
-          <w:sz w:val="24"/>
-          <w:szCs w:val="24"/>
-        </w:rPr>
-        <w:t>di</w:t>
-      </w:r>
-      <w:proofErr w:type="spellEnd"/>
-      <w:r>
-        <w:rPr>
-          <w:rFonts w:eastAsiaTheme="minorEastAsia"/>
-          <w:sz w:val="24"/>
-          <w:szCs w:val="24"/>
-        </w:rPr>
-        <w:t>-</w:t>
-      </w:r>
-      <w:proofErr w:type="gramStart"/>
-      <w:r>
-        <w:rPr>
-          <w:rFonts w:eastAsiaTheme="minorEastAsia"/>
-          <w:sz w:val="24"/>
-          <w:szCs w:val="24"/>
-        </w:rPr>
-        <w:t>h(</w:t>
-      </w:r>
       <w:proofErr w:type="gramEnd"/>
-      <w:r>
-        <w:rPr>
-          <w:rFonts w:eastAsiaTheme="minorEastAsia"/>
-          <w:sz w:val="24"/>
-          <w:szCs w:val="24"/>
-        </w:rPr>
-        <w:t>xi)</w:t>
-      </w:r>
-    </w:p>
-    <w:p>
-      <w:pPr>
-        <w:spacing w:after="0"/>
-        <w:rPr>
-          <w:rFonts w:eastAsiaTheme="minorEastAsia"/>
-          <w:sz w:val="24"/>
-          <w:szCs w:val="24"/>
-        </w:rPr>
-      </w:pPr>
-      <w:r>
-        <w:rPr>
-          <w:rFonts w:eastAsiaTheme="minorEastAsia"/>
-          <w:sz w:val="24"/>
-          <w:szCs w:val="24"/>
-        </w:rPr>
-        <w:t xml:space="preserve"> </w:t>
-      </w:r>
-      <w:proofErr w:type="spellStart"/>
-      <w:r>
-        <w:rPr>
-          <w:sz w:val="24"/>
-          <w:szCs w:val="24"/>
-        </w:rPr>
-        <w:t>ɦ</w:t>
-      </w:r>
-      <w:r>
-        <w:rPr>
-          <w:sz w:val="24"/>
-          <w:szCs w:val="24"/>
-          <w:vertAlign w:val="subscript"/>
-        </w:rPr>
-        <w:t>ML</w:t>
-      </w:r>
-      <w:proofErr w:type="spellEnd"/>
       <w:r>
         <w:rPr>
           <w:sz w:val="24"/>
@@ -1970,12 +2106,13 @@
         </w:pict>
       </w:r>
       <w:proofErr w:type="spellStart"/>
-      <w:r>
-        <w:rPr>
-          <w:sz w:val="24"/>
-          <w:szCs w:val="24"/>
-        </w:rPr>
-        <w:t>ɦ</w:t>
+      <w:proofErr w:type="gramStart"/>
+      <w:r>
+        <w:rPr>
+          <w:sz w:val="24"/>
+          <w:szCs w:val="24"/>
+        </w:rPr>
+        <w:t>h</w:t>
       </w:r>
       <w:r>
         <w:rPr>
@@ -1986,6 +2123,7 @@
         <w:t>ML</w:t>
       </w:r>
       <w:proofErr w:type="spellEnd"/>
+      <w:proofErr w:type="gramEnd"/>
       <w:r>
         <w:rPr>
           <w:sz w:val="24"/>
@@ -2499,12 +2637,13 @@
         </w:rPr>
       </w:pPr>
       <w:proofErr w:type="spellStart"/>
-      <w:r>
-        <w:rPr>
-          <w:sz w:val="24"/>
-          <w:szCs w:val="24"/>
-        </w:rPr>
-        <w:t>ɦ</w:t>
+      <w:proofErr w:type="gramStart"/>
+      <w:r>
+        <w:rPr>
+          <w:sz w:val="24"/>
+          <w:szCs w:val="24"/>
+        </w:rPr>
+        <w:t>h</w:t>
       </w:r>
       <w:r>
         <w:rPr>
@@ -2523,6 +2662,7 @@
         <w:t>ap</w:t>
       </w:r>
       <w:proofErr w:type="spellEnd"/>
+      <w:proofErr w:type="gramEnd"/>
       <w:r>
         <w:rPr>
           <w:sz w:val="24"/>
@@ -2545,7 +2685,7 @@
           <w:sz w:val="24"/>
           <w:szCs w:val="24"/>
         </w:rPr>
-        <w:t>ɦ</w:t>
+        <w:t>h</w:t>
       </w:r>
       <w:r>
         <w:rPr>
@@ -2604,6 +2744,22 @@
           <w:szCs w:val="24"/>
         </w:rPr>
         <w:t>---------============---------------</w:t>
+      </w:r>
+    </w:p>
+    <w:p>
+      <w:pPr>
+        <w:spacing w:after="0"/>
+        <w:rPr>
+          <w:sz w:val="24"/>
+          <w:szCs w:val="24"/>
+        </w:rPr>
+      </w:pPr>
+      <w:r>
+        <w:rPr>
+          <w:sz w:val="24"/>
+          <w:szCs w:val="24"/>
+        </w:rPr>
+        <w:t>The Beta Binomial Model</w:t>
       </w:r>
     </w:p>
     <w:p>
@@ -3069,25 +3225,7 @@
           <w:sz w:val="24"/>
           <w:szCs w:val="24"/>
         </w:rPr>
-        <w:t>P/</w:t>
-      </w:r>
-      <w:proofErr w:type="spellStart"/>
-      <w:r>
-        <w:rPr>
-          <w:rFonts w:eastAsiaTheme="minorEastAsia"/>
-          <w:sz w:val="24"/>
-          <w:szCs w:val="24"/>
-        </w:rPr>
-        <w:t>di</w:t>
-      </w:r>
-      <w:proofErr w:type="spellEnd"/>
-      <w:r>
-        <w:rPr>
-          <w:rFonts w:eastAsiaTheme="minorEastAsia"/>
-          <w:sz w:val="24"/>
-          <w:szCs w:val="24"/>
-        </w:rPr>
-        <w:t>=1/</w:t>
+        <w:t>P/di=1/</w:t>
       </w:r>
       <w:proofErr w:type="spellStart"/>
       <w:r>
@@ -3133,25 +3271,7 @@
           <w:sz w:val="24"/>
           <w:szCs w:val="24"/>
         </w:rPr>
-        <w:t>P/</w:t>
-      </w:r>
-      <w:proofErr w:type="spellStart"/>
-      <w:r>
-        <w:rPr>
-          <w:rFonts w:eastAsiaTheme="minorEastAsia"/>
-          <w:sz w:val="24"/>
-          <w:szCs w:val="24"/>
-        </w:rPr>
-        <w:t>di</w:t>
-      </w:r>
-      <w:proofErr w:type="spellEnd"/>
-      <w:r>
-        <w:rPr>
-          <w:rFonts w:eastAsiaTheme="minorEastAsia"/>
-          <w:sz w:val="24"/>
-          <w:szCs w:val="24"/>
-        </w:rPr>
-        <w:t>/</w:t>
+        <w:t>P/di/</w:t>
       </w:r>
       <w:proofErr w:type="gramStart"/>
       <w:r>
@@ -3449,8 +3569,8 @@
         </w:rPr>
         <w:t>^</w:t>
       </w:r>
+      <w:proofErr w:type="gramEnd"/>
       <m:oMath>
-        <w:proofErr w:type="gramEnd"/>
         <m:r>
           <w:rPr>
             <w:rFonts w:ascii="Cambria Math" w:hAnsi="Cambria Math"/>
@@ -3752,6 +3872,7 @@
           <w:sz w:val="24"/>
           <w:szCs w:val="24"/>
         </w:rPr>
+        <w:lastRenderedPageBreak/>
         <w:t xml:space="preserve">The max </w:t>
       </w:r>
       <w:proofErr w:type="spellStart"/>
@@ -3775,12 +3896,13 @@
         </w:rPr>
       </w:pPr>
       <w:proofErr w:type="spellStart"/>
-      <w:r>
-        <w:rPr>
-          <w:sz w:val="24"/>
-          <w:szCs w:val="24"/>
-        </w:rPr>
-        <w:t>ɦ</w:t>
+      <w:proofErr w:type="gramStart"/>
+      <w:r>
+        <w:rPr>
+          <w:sz w:val="24"/>
+          <w:szCs w:val="24"/>
+        </w:rPr>
+        <w:t>h</w:t>
       </w:r>
       <w:r>
         <w:rPr>
@@ -3797,7 +3919,16 @@
           <w:szCs w:val="24"/>
           <w:lang w:bidi="ar-IQ"/>
         </w:rPr>
-        <w:t xml:space="preserve">=any max </w:t>
+        <w:t>=</w:t>
+      </w:r>
+      <w:proofErr w:type="gramEnd"/>
+      <w:r>
+        <w:rPr>
+          <w:sz w:val="24"/>
+          <w:szCs w:val="24"/>
+          <w:lang w:bidi="ar-IQ"/>
+        </w:rPr>
+        <w:t xml:space="preserve">any max </w:t>
       </w:r>
       <m:oMath>
         <m:nary>
@@ -4042,18 +4173,18 @@
           <w:sz w:val="24"/>
           <w:szCs w:val="24"/>
         </w:rPr>
-        <w:lastRenderedPageBreak/>
         <w:pict>
           <v:shape id="_x0000_s1027" type="#_x0000_t32" style="position:absolute;margin-left:281.15pt;margin-top:-5.65pt;width:28.8pt;height:33.2pt;z-index:251659264" o:connectortype="straight"/>
         </w:pict>
       </w:r>
       <w:proofErr w:type="spellStart"/>
-      <w:r>
-        <w:rPr>
-          <w:sz w:val="24"/>
-          <w:szCs w:val="24"/>
-        </w:rPr>
-        <w:t>ɦ</w:t>
+      <w:proofErr w:type="gramStart"/>
+      <w:r>
+        <w:rPr>
+          <w:sz w:val="24"/>
+          <w:szCs w:val="24"/>
+        </w:rPr>
+        <w:t>h</w:t>
       </w:r>
       <w:r>
         <w:rPr>
@@ -4064,6 +4195,7 @@
         <w:t>ML</w:t>
       </w:r>
       <w:proofErr w:type="spellEnd"/>
+      <w:proofErr w:type="gramEnd"/>
       <w:r>
         <w:rPr>
           <w:sz w:val="24"/>
@@ -4414,19 +4546,39 @@
           <w:szCs w:val="24"/>
           <w:lang w:bidi="ar-IQ"/>
         </w:rPr>
-        <w:t xml:space="preserve"> the </w:t>
-      </w:r>
-      <w:proofErr w:type="spellStart"/>
-      <w:r>
-        <w:rPr>
-          <w:rFonts w:eastAsiaTheme="minorEastAsia"/>
-          <w:sz w:val="24"/>
-          <w:szCs w:val="24"/>
-          <w:lang w:bidi="ar-IQ"/>
-        </w:rPr>
-        <w:t>di</w:t>
-      </w:r>
-      <w:proofErr w:type="spellEnd"/>
+        <w:t xml:space="preserve"> the di [0,1]</w:t>
+      </w:r>
+    </w:p>
+    <w:p>
+      <w:pPr>
+        <w:spacing w:after="0"/>
+        <w:rPr>
+          <w:rFonts w:eastAsiaTheme="minorEastAsia"/>
+          <w:sz w:val="24"/>
+          <w:szCs w:val="24"/>
+          <w:lang w:bidi="ar-IQ"/>
+        </w:rPr>
+      </w:pPr>
+      <w:r>
+        <w:rPr>
+          <w:rFonts w:eastAsiaTheme="minorEastAsia"/>
+          <w:sz w:val="24"/>
+          <w:szCs w:val="24"/>
+          <w:lang w:bidi="ar-IQ"/>
+        </w:rPr>
+        <w:tab/>
+      </w:r>
+      <w:proofErr w:type="gramStart"/>
+      <w:r>
+        <w:rPr>
+          <w:rFonts w:eastAsiaTheme="minorEastAsia"/>
+          <w:sz w:val="24"/>
+          <w:szCs w:val="24"/>
+          <w:lang w:bidi="ar-IQ"/>
+        </w:rPr>
+        <w:t>hi</w:t>
+      </w:r>
+      <w:proofErr w:type="gramEnd"/>
       <w:r>
         <w:rPr>
           <w:rFonts w:eastAsiaTheme="minorEastAsia"/>
@@ -4454,47 +4606,27 @@
           <w:szCs w:val="24"/>
           <w:lang w:bidi="ar-IQ"/>
         </w:rPr>
-        <w:tab/>
-      </w:r>
-      <w:proofErr w:type="gramStart"/>
-      <w:r>
-        <w:rPr>
-          <w:rFonts w:eastAsiaTheme="minorEastAsia"/>
-          <w:sz w:val="24"/>
-          <w:szCs w:val="24"/>
-          <w:lang w:bidi="ar-IQ"/>
-        </w:rPr>
-        <w:t>hi</w:t>
-      </w:r>
-      <w:proofErr w:type="gramEnd"/>
-      <w:r>
-        <w:rPr>
-          <w:rFonts w:eastAsiaTheme="minorEastAsia"/>
-          <w:sz w:val="24"/>
-          <w:szCs w:val="24"/>
-          <w:lang w:bidi="ar-IQ"/>
-        </w:rPr>
-        <w:t xml:space="preserve"> [0,1]</w:t>
-      </w:r>
-    </w:p>
-    <w:p>
-      <w:pPr>
-        <w:spacing w:after="0"/>
-        <w:rPr>
-          <w:rFonts w:eastAsiaTheme="minorEastAsia"/>
-          <w:sz w:val="24"/>
-          <w:szCs w:val="24"/>
-          <w:lang w:bidi="ar-IQ"/>
-        </w:rPr>
-      </w:pPr>
-      <w:r>
-        <w:rPr>
-          <w:rFonts w:eastAsiaTheme="minorEastAsia"/>
-          <w:sz w:val="24"/>
-          <w:szCs w:val="24"/>
-          <w:lang w:bidi="ar-IQ"/>
-        </w:rPr>
         <w:t>--------==================------------------</w:t>
+      </w:r>
+    </w:p>
+    <w:p>
+      <w:pPr>
+        <w:spacing w:after="0"/>
+        <w:rPr>
+          <w:rFonts w:eastAsiaTheme="minorEastAsia"/>
+          <w:sz w:val="24"/>
+          <w:szCs w:val="24"/>
+          <w:lang w:bidi="ar-IQ"/>
+        </w:rPr>
+      </w:pPr>
+      <w:r>
+        <w:rPr>
+          <w:rFonts w:eastAsiaTheme="minorEastAsia"/>
+          <w:sz w:val="24"/>
+          <w:szCs w:val="24"/>
+          <w:lang w:bidi="ar-IQ"/>
+        </w:rPr>
+        <w:t>Most Probable Classification</w:t>
       </w:r>
     </w:p>
     <w:p>
@@ -4793,8 +4925,8 @@
           <m:naryPr>
             <m:chr m:val="∑"/>
             <m:limLoc m:val="undOvr"/>
-            <m:subHide m:val="on"/>
-            <m:supHide m:val="on"/>
+            <m:subHide m:val="1"/>
+            <m:supHide m:val="1"/>
             <m:ctrlPr>
               <w:rPr>
                 <w:rFonts w:ascii="Cambria Math" w:hAnsi="Cambria Math"/>
@@ -4841,7 +4973,7 @@
             <m:naryPr>
               <m:chr m:val="∑"/>
               <m:limLoc m:val="undOvr"/>
-              <m:supHide m:val="on"/>
+              <m:supHide m:val="1"/>
               <m:ctrlPr>
                 <w:rPr>
                   <w:rFonts w:ascii="Cambria Math" w:hAnsi="Cambria Math"/>
@@ -4941,7 +5073,7 @@
         <w:tblpPr w:leftFromText="180" w:rightFromText="180" w:vertAnchor="text" w:tblpXSpec="right" w:tblpY="1"/>
         <w:tblOverlap w:val="never"/>
         <w:tblW w:w="0" w:type="auto"/>
-        <w:tblLook w:val="04A0"/>
+        <w:tblLook w:val="04A0" w:firstRow="1" w:lastRow="0" w:firstColumn="1" w:lastColumn="0" w:noHBand="0" w:noVBand="1"/>
       </w:tblPr>
       <w:tblGrid>
         <w:gridCol w:w="1415"/>
@@ -5322,7 +5454,7 @@
             <m:naryPr>
               <m:chr m:val="∑"/>
               <m:limLoc m:val="undOvr"/>
-              <m:supHide m:val="on"/>
+              <m:supHide m:val="1"/>
               <m:ctrlPr>
                 <w:rPr>
                   <w:rFonts w:ascii="Cambria Math" w:eastAsiaTheme="minorEastAsia" w:hAnsi="Cambria Math"/>
@@ -5612,8 +5744,8 @@
             <m:naryPr>
               <m:chr m:val="∑"/>
               <m:limLoc m:val="undOvr"/>
-              <m:subHide m:val="on"/>
-              <m:supHide m:val="on"/>
+              <m:subHide m:val="1"/>
+              <m:supHide m:val="1"/>
               <m:ctrlPr>
                 <w:rPr>
                   <w:rFonts w:ascii="Cambria Math" w:eastAsiaTheme="minorEastAsia" w:hAnsi="Cambria Math"/>
@@ -5874,8 +6006,8 @@
             <m:naryPr>
               <m:chr m:val="∑"/>
               <m:limLoc m:val="undOvr"/>
-              <m:subHide m:val="on"/>
-              <m:supHide m:val="on"/>
+              <m:subHide m:val="1"/>
+              <m:supHide m:val="1"/>
               <m:ctrlPr>
                 <w:rPr>
                   <w:rFonts w:ascii="Cambria Math" w:eastAsiaTheme="minorEastAsia" w:hAnsi="Cambria Math"/>
@@ -6024,7 +6156,6 @@
           <w:szCs w:val="24"/>
           <w:lang w:bidi="ar-IQ"/>
         </w:rPr>
-        <w:lastRenderedPageBreak/>
         <w:t>B-8</w:t>
       </w:r>
     </w:p>
@@ -7892,7 +8023,7 @@
 </file>
 
 <file path=word/numbering.xml><?xml version="1.0" encoding="utf-8"?>
-<w:numbering xmlns:ve="http://schemas.openxmlformats.org/markup-compatibility/2006" xmlns:o="urn:schemas-microsoft-com:office:office" xmlns:r="http://schemas.openxmlformats.org/officeDocument/2006/relationships" xmlns:m="http://schemas.openxmlformats.org/officeDocument/2006/math" xmlns:v="urn:schemas-microsoft-com:vml" xmlns:wp="http://schemas.openxmlformats.org/drawingml/2006/wordprocessingDrawing" xmlns:w10="urn:schemas-microsoft-com:office:word" xmlns:w="http://schemas.openxmlformats.org/wordprocessingml/2006/main" xmlns:wne="http://schemas.microsoft.com/office/word/2006/wordml">
+<w:numbering xmlns:wpc="http://schemas.microsoft.com/office/word/2010/wordprocessingCanvas" xmlns:mc="http://schemas.openxmlformats.org/markup-compatibility/2006" xmlns:o="urn:schemas-microsoft-com:office:office" xmlns:r="http://schemas.openxmlformats.org/officeDocument/2006/relationships" xmlns:m="http://schemas.openxmlformats.org/officeDocument/2006/math" xmlns:v="urn:schemas-microsoft-com:vml" xmlns:wp14="http://schemas.microsoft.com/office/word/2010/wordprocessingDrawing" xmlns:wp="http://schemas.openxmlformats.org/drawingml/2006/wordprocessingDrawing" xmlns:w10="urn:schemas-microsoft-com:office:word" xmlns:w="http://schemas.openxmlformats.org/wordprocessingml/2006/main" xmlns:w14="http://schemas.microsoft.com/office/word/2010/wordml" xmlns:wpg="http://schemas.microsoft.com/office/word/2010/wordprocessingGroup" xmlns:wpi="http://schemas.microsoft.com/office/word/2010/wordprocessingInk" xmlns:wne="http://schemas.microsoft.com/office/word/2006/wordml" xmlns:wps="http://schemas.microsoft.com/office/word/2010/wordprocessingShape" mc:Ignorable="w14 wp14">
   <w:abstractNum w:abstractNumId="0">
     <w:nsid w:val="1D7B389D"/>
     <w:multiLevelType w:val="hybridMultilevel"/>
@@ -8013,7 +8144,7 @@
 </file>
 
 <file path=word/styles.xml><?xml version="1.0" encoding="utf-8"?>
-<w:styles xmlns:r="http://schemas.openxmlformats.org/officeDocument/2006/relationships" xmlns:w="http://schemas.openxmlformats.org/wordprocessingml/2006/main">
+<w:styles xmlns:mc="http://schemas.openxmlformats.org/markup-compatibility/2006" xmlns:r="http://schemas.openxmlformats.org/officeDocument/2006/relationships" xmlns:w="http://schemas.openxmlformats.org/wordprocessingml/2006/main" xmlns:w14="http://schemas.microsoft.com/office/word/2010/wordml" mc:Ignorable="w14">
   <w:docDefaults>
     <w:rPrDefault>
       <w:rPr>
@@ -8184,7 +8315,6 @@
     <w:uiPriority w:val="99"/>
     <w:semiHidden/>
     <w:unhideWhenUsed/>
-    <w:qFormat/>
     <w:tblPr>
       <w:tblInd w:w="0" w:type="dxa"/>
       <w:tblCellMar>
@@ -8261,7 +8391,6 @@
       <w:spacing w:after="0" w:line="240" w:lineRule="auto"/>
     </w:pPr>
     <w:tblPr>
-      <w:tblInd w:w="0" w:type="dxa"/>
       <w:tblBorders>
         <w:top w:val="single" w:sz="4" w:space="0" w:color="auto"/>
         <w:left w:val="single" w:sz="4" w:space="0" w:color="auto"/>
@@ -8270,6 +8399,184 @@
         <w:insideH w:val="single" w:sz="4" w:space="0" w:color="auto"/>
         <w:insideV w:val="single" w:sz="4" w:space="0" w:color="auto"/>
       </w:tblBorders>
+    </w:tblPr>
+  </w:style>
+</w:styles>
+</file>
+
+<file path=word/stylesWithEffects.xml><?xml version="1.0" encoding="utf-8"?>
+<w:styles xmlns:wpc="http://schemas.microsoft.com/office/word/2010/wordprocessingCanvas" xmlns:mc="http://schemas.openxmlformats.org/markup-compatibility/2006" xmlns:o="urn:schemas-microsoft-com:office:office" xmlns:r="http://schemas.openxmlformats.org/officeDocument/2006/relationships" xmlns:m="http://schemas.openxmlformats.org/officeDocument/2006/math" xmlns:v="urn:schemas-microsoft-com:vml" xmlns:wp14="http://schemas.microsoft.com/office/word/2010/wordprocessingDrawing" xmlns:wp="http://schemas.openxmlformats.org/drawingml/2006/wordprocessingDrawing" xmlns:w10="urn:schemas-microsoft-com:office:word" xmlns:w="http://schemas.openxmlformats.org/wordprocessingml/2006/main" xmlns:w14="http://schemas.microsoft.com/office/word/2010/wordml" xmlns:wpg="http://schemas.microsoft.com/office/word/2010/wordprocessingGroup" xmlns:wpi="http://schemas.microsoft.com/office/word/2010/wordprocessingInk" xmlns:wne="http://schemas.microsoft.com/office/word/2006/wordml" xmlns:wps="http://schemas.microsoft.com/office/word/2010/wordprocessingShape" mc:Ignorable="w14 wp14">
+  <w:docDefaults>
+    <w:rPrDefault>
+      <w:rPr>
+        <w:rFonts w:asciiTheme="minorHAnsi" w:eastAsiaTheme="minorEastAsia" w:hAnsiTheme="minorHAnsi" w:cstheme="minorBidi"/>
+        <w:sz w:val="22"/>
+        <w:szCs w:val="22"/>
+        <w:lang w:val="en-US" w:eastAsia="ko-KR" w:bidi="ar-SA"/>
+      </w:rPr>
+    </w:rPrDefault>
+    <w:pPrDefault>
+      <w:pPr>
+        <w:spacing w:after="200" w:line="276" w:lineRule="auto"/>
+      </w:pPr>
+    </w:pPrDefault>
+  </w:docDefaults>
+  <w:latentStyles w:defLockedState="0" w:defUIPriority="99" w:defSemiHidden="1" w:defUnhideWhenUsed="1" w:defQFormat="0" w:count="267">
+    <w:lsdException w:name="Normal" w:semiHidden="0" w:uiPriority="0" w:unhideWhenUsed="0" w:qFormat="1"/>
+    <w:lsdException w:name="heading 1" w:semiHidden="0" w:uiPriority="9" w:unhideWhenUsed="0" w:qFormat="1"/>
+    <w:lsdException w:name="heading 2" w:uiPriority="9" w:qFormat="1"/>
+    <w:lsdException w:name="heading 3" w:uiPriority="9" w:qFormat="1"/>
+    <w:lsdException w:name="heading 4" w:uiPriority="9" w:qFormat="1"/>
+    <w:lsdException w:name="heading 5" w:uiPriority="9" w:qFormat="1"/>
+    <w:lsdException w:name="heading 6" w:uiPriority="9" w:qFormat="1"/>
+    <w:lsdException w:name="heading 7" w:uiPriority="9" w:qFormat="1"/>
+    <w:lsdException w:name="heading 8" w:uiPriority="9" w:qFormat="1"/>
+    <w:lsdException w:name="heading 9" w:uiPriority="9" w:qFormat="1"/>
+    <w:lsdException w:name="toc 1" w:uiPriority="39"/>
+    <w:lsdException w:name="toc 2" w:uiPriority="39"/>
+    <w:lsdException w:name="toc 3" w:uiPriority="39"/>
+    <w:lsdException w:name="toc 4" w:uiPriority="39"/>
+    <w:lsdException w:name="toc 5" w:uiPriority="39"/>
+    <w:lsdException w:name="toc 6" w:uiPriority="39"/>
+    <w:lsdException w:name="toc 7" w:uiPriority="39"/>
+    <w:lsdException w:name="toc 8" w:uiPriority="39"/>
+    <w:lsdException w:name="toc 9" w:uiPriority="39"/>
+    <w:lsdException w:name="caption" w:uiPriority="35" w:qFormat="1"/>
+    <w:lsdException w:name="Title" w:semiHidden="0" w:uiPriority="10" w:unhideWhenUsed="0" w:qFormat="1"/>
+    <w:lsdException w:name="Default Paragraph Font" w:uiPriority="1"/>
+    <w:lsdException w:name="Subtitle" w:semiHidden="0" w:uiPriority="11" w:unhideWhenUsed="0" w:qFormat="1"/>
+    <w:lsdException w:name="Strong" w:semiHidden="0" w:uiPriority="22" w:unhideWhenUsed="0" w:qFormat="1"/>
+    <w:lsdException w:name="Emphasis" w:semiHidden="0" w:uiPriority="20" w:unhideWhenUsed="0" w:qFormat="1"/>
+    <w:lsdException w:name="Table Grid" w:semiHidden="0" w:uiPriority="59" w:unhideWhenUsed="0"/>
+    <w:lsdException w:name="Placeholder Text" w:unhideWhenUsed="0"/>
+    <w:lsdException w:name="No Spacing" w:semiHidden="0" w:uiPriority="1" w:unhideWhenUsed="0" w:qFormat="1"/>
+    <w:lsdException w:name="Light Shading" w:semiHidden="0" w:uiPriority="60" w:unhideWhenUsed="0"/>
+    <w:lsdException w:name="Light List" w:semiHidden="0" w:uiPriority="61" w:unhideWhenUsed="0"/>
+    <w:lsdException w:name="Light Grid" w:semiHidden="0" w:uiPriority="62" w:unhideWhenUsed="0"/>
+    <w:lsdException w:name="Medium Shading 1" w:semiHidden="0" w:uiPriority="63" w:unhideWhenUsed="0"/>
+    <w:lsdException w:name="Medium Shading 2" w:semiHidden="0" w:uiPriority="64" w:unhideWhenUsed="0"/>
+    <w:lsdException w:name="Medium List 1" w:semiHidden="0" w:uiPriority="65" w:unhideWhenUsed="0"/>
+    <w:lsdException w:name="Medium List 2" w:semiHidden="0" w:uiPriority="66" w:unhideWhenUsed="0"/>
+    <w:lsdException w:name="Medium Grid 1" w:semiHidden="0" w:uiPriority="67" w:unhideWhenUsed="0"/>
+    <w:lsdException w:name="Medium Grid 2" w:semiHidden="0" w:uiPriority="68" w:unhideWhenUsed="0"/>
+    <w:lsdException w:name="Medium Grid 3" w:semiHidden="0" w:uiPriority="69" w:unhideWhenUsed="0"/>
+    <w:lsdException w:name="Dark List" w:semiHidden="0" w:uiPriority="70" w:unhideWhenUsed="0"/>
+    <w:lsdException w:name="Colorful Shading" w:semiHidden="0" w:uiPriority="71" w:unhideWhenUsed="0"/>
+    <w:lsdException w:name="Colorful List" w:semiHidden="0" w:uiPriority="72" w:unhideWhenUsed="0"/>
+    <w:lsdException w:name="Colorful Grid" w:semiHidden="0" w:uiPriority="73" w:unhideWhenUsed="0"/>
+    <w:lsdException w:name="Light Shading Accent 1" w:semiHidden="0" w:uiPriority="60" w:unhideWhenUsed="0"/>
+    <w:lsdException w:name="Light List Accent 1" w:semiHidden="0" w:uiPriority="61" w:unhideWhenUsed="0"/>
+    <w:lsdException w:name="Light Grid Accent 1" w:semiHidden="0" w:uiPriority="62" w:unhideWhenUsed="0"/>
+    <w:lsdException w:name="Medium Shading 1 Accent 1" w:semiHidden="0" w:uiPriority="63" w:unhideWhenUsed="0"/>
+    <w:lsdException w:name="Medium Shading 2 Accent 1" w:semiHidden="0" w:uiPriority="64" w:unhideWhenUsed="0"/>
+    <w:lsdException w:name="Medium List 1 Accent 1" w:semiHidden="0" w:uiPriority="65" w:unhideWhenUsed="0"/>
+    <w:lsdException w:name="Revision" w:unhideWhenUsed="0"/>
+    <w:lsdException w:name="List Paragraph" w:semiHidden="0" w:uiPriority="34" w:unhideWhenUsed="0" w:qFormat="1"/>
+    <w:lsdException w:name="Quote" w:semiHidden="0" w:uiPriority="29" w:unhideWhenUsed="0" w:qFormat="1"/>
+    <w:lsdException w:name="Intense Quote" w:semiHidden="0" w:uiPriority="30" w:unhideWhenUsed="0" w:qFormat="1"/>
+    <w:lsdException w:name="Medium List 2 Accent 1" w:semiHidden="0" w:uiPriority="66" w:unhideWhenUsed="0"/>
+    <w:lsdException w:name="Medium Grid 1 Accent 1" w:semiHidden="0" w:uiPriority="67" w:unhideWhenUsed="0"/>
+    <w:lsdException w:name="Medium Grid 2 Accent 1" w:semiHidden="0" w:uiPriority="68" w:unhideWhenUsed="0"/>
+    <w:lsdException w:name="Medium Grid 3 Accent 1" w:semiHidden="0" w:uiPriority="69" w:unhideWhenUsed="0"/>
+    <w:lsdException w:name="Dark List Accent 1" w:semiHidden="0" w:uiPriority="70" w:unhideWhenUsed="0"/>
+    <w:lsdException w:name="Colorful Shading Accent 1" w:semiHidden="0" w:uiPriority="71" w:unhideWhenUsed="0"/>
+    <w:lsdException w:name="Colorful List Accent 1" w:semiHidden="0" w:uiPriority="72" w:unhideWhenUsed="0"/>
+    <w:lsdException w:name="Colorful Grid Accent 1" w:semiHidden="0" w:uiPriority="73" w:unhideWhenUsed="0"/>
+    <w:lsdException w:name="Light Shading Accent 2" w:semiHidden="0" w:uiPriority="60" w:unhideWhenUsed="0"/>
+    <w:lsdException w:name="Light List Accent 2" w:semiHidden="0" w:uiPriority="61" w:unhideWhenUsed="0"/>
+    <w:lsdException w:name="Light Grid Accent 2" w:semiHidden="0" w:uiPriority="62" w:unhideWhenUsed="0"/>
+    <w:lsdException w:name="Medium Shading 1 Accent 2" w:semiHidden="0" w:uiPriority="63" w:unhideWhenUsed="0"/>
+    <w:lsdException w:name="Medium Shading 2 Accent 2" w:semiHidden="0" w:uiPriority="64" w:unhideWhenUsed="0"/>
+    <w:lsdException w:name="Medium List 1 Accent 2" w:semiHidden="0" w:uiPriority="65" w:unhideWhenUsed="0"/>
+    <w:lsdException w:name="Medium List 2 Accent 2" w:semiHidden="0" w:uiPriority="66" w:unhideWhenUsed="0"/>
+    <w:lsdException w:name="Medium Grid 1 Accent 2" w:semiHidden="0" w:uiPriority="67" w:unhideWhenUsed="0"/>
+    <w:lsdException w:name="Medium Grid 2 Accent 2" w:semiHidden="0" w:uiPriority="68" w:unhideWhenUsed="0"/>
+    <w:lsdException w:name="Medium Grid 3 Accent 2" w:semiHidden="0" w:uiPriority="69" w:unhideWhenUsed="0"/>
+    <w:lsdException w:name="Dark List Accent 2" w:semiHidden="0" w:uiPriority="70" w:unhideWhenUsed="0"/>
+    <w:lsdException w:name="Colorful Shading Accent 2" w:semiHidden="0" w:uiPriority="71" w:unhideWhenUsed="0"/>
+    <w:lsdException w:name="Colorful List Accent 2" w:semiHidden="0" w:uiPriority="72" w:unhideWhenUsed="0"/>
+    <w:lsdException w:name="Colorful Grid Accent 2" w:semiHidden="0" w:uiPriority="73" w:unhideWhenUsed="0"/>
+    <w:lsdException w:name="Light Shading Accent 3" w:semiHidden="0" w:uiPriority="60" w:unhideWhenUsed="0"/>
+    <w:lsdException w:name="Light List Accent 3" w:semiHidden="0" w:uiPriority="61" w:unhideWhenUsed="0"/>
+    <w:lsdException w:name="Light Grid Accent 3" w:semiHidden="0" w:uiPriority="62" w:unhideWhenUsed="0"/>
+    <w:lsdException w:name="Medium Shading 1 Accent 3" w:semiHidden="0" w:uiPriority="63" w:unhideWhenUsed="0"/>
+    <w:lsdException w:name="Medium Shading 2 Accent 3" w:semiHidden="0" w:uiPriority="64" w:unhideWhenUsed="0"/>
+    <w:lsdException w:name="Medium List 1 Accent 3" w:semiHidden="0" w:uiPriority="65" w:unhideWhenUsed="0"/>
+    <w:lsdException w:name="Medium List 2 Accent 3" w:semiHidden="0" w:uiPriority="66" w:unhideWhenUsed="0"/>
+    <w:lsdException w:name="Medium Grid 1 Accent 3" w:semiHidden="0" w:uiPriority="67" w:unhideWhenUsed="0"/>
+    <w:lsdException w:name="Medium Grid 2 Accent 3" w:semiHidden="0" w:uiPriority="68" w:unhideWhenUsed="0"/>
+    <w:lsdException w:name="Medium Grid 3 Accent 3" w:semiHidden="0" w:uiPriority="69" w:unhideWhenUsed="0"/>
+    <w:lsdException w:name="Dark List Accent 3" w:semiHidden="0" w:uiPriority="70" w:unhideWhenUsed="0"/>
+    <w:lsdException w:name="Colorful Shading Accent 3" w:semiHidden="0" w:uiPriority="71" w:unhideWhenUsed="0"/>
+    <w:lsdException w:name="Colorful List Accent 3" w:semiHidden="0" w:uiPriority="72" w:unhideWhenUsed="0"/>
+    <w:lsdException w:name="Colorful Grid Accent 3" w:semiHidden="0" w:uiPriority="73" w:unhideWhenUsed="0"/>
+    <w:lsdException w:name="Light Shading Accent 4" w:semiHidden="0" w:uiPriority="60" w:unhideWhenUsed="0"/>
+    <w:lsdException w:name="Light List Accent 4" w:semiHidden="0" w:uiPriority="61" w:unhideWhenUsed="0"/>
+    <w:lsdException w:name="Light Grid Accent 4" w:semiHidden="0" w:uiPriority="62" w:unhideWhenUsed="0"/>
+    <w:lsdException w:name="Medium Shading 1 Accent 4" w:semiHidden="0" w:uiPriority="63" w:unhideWhenUsed="0"/>
+    <w:lsdException w:name="Medium Shading 2 Accent 4" w:semiHidden="0" w:uiPriority="64" w:unhideWhenUsed="0"/>
+    <w:lsdException w:name="Medium List 1 Accent 4" w:semiHidden="0" w:uiPriority="65" w:unhideWhenUsed="0"/>
+    <w:lsdException w:name="Medium List 2 Accent 4" w:semiHidden="0" w:uiPriority="66" w:unhideWhenUsed="0"/>
+    <w:lsdException w:name="Medium Grid 1 Accent 4" w:semiHidden="0" w:uiPriority="67" w:unhideWhenUsed="0"/>
+    <w:lsdException w:name="Medium Grid 2 Accent 4" w:semiHidden="0" w:uiPriority="68" w:unhideWhenUsed="0"/>
+    <w:lsdException w:name="Medium Grid 3 Accent 4" w:semiHidden="0" w:uiPriority="69" w:unhideWhenUsed="0"/>
+    <w:lsdException w:name="Dark List Accent 4" w:semiHidden="0" w:uiPriority="70" w:unhideWhenUsed="0"/>
+    <w:lsdException w:name="Colorful Shading Accent 4" w:semiHidden="0" w:uiPriority="71" w:unhideWhenUsed="0"/>
+    <w:lsdException w:name="Colorful List Accent 4" w:semiHidden="0" w:uiPriority="72" w:unhideWhenUsed="0"/>
+    <w:lsdException w:name="Colorful Grid Accent 4" w:semiHidden="0" w:uiPriority="73" w:unhideWhenUsed="0"/>
+    <w:lsdException w:name="Light Shading Accent 5" w:semiHidden="0" w:uiPriority="60" w:unhideWhenUsed="0"/>
+    <w:lsdException w:name="Light List Accent 5" w:semiHidden="0" w:uiPriority="61" w:unhideWhenUsed="0"/>
+    <w:lsdException w:name="Light Grid Accent 5" w:semiHidden="0" w:uiPriority="62" w:unhideWhenUsed="0"/>
+    <w:lsdException w:name="Medium Shading 1 Accent 5" w:semiHidden="0" w:uiPriority="63" w:unhideWhenUsed="0"/>
+    <w:lsdException w:name="Medium Shading 2 Accent 5" w:semiHidden="0" w:uiPriority="64" w:unhideWhenUsed="0"/>
+    <w:lsdException w:name="Medium List 1 Accent 5" w:semiHidden="0" w:uiPriority="65" w:unhideWhenUsed="0"/>
+    <w:lsdException w:name="Medium List 2 Accent 5" w:semiHidden="0" w:uiPriority="66" w:unhideWhenUsed="0"/>
+    <w:lsdException w:name="Medium Grid 1 Accent 5" w:semiHidden="0" w:uiPriority="67" w:unhideWhenUsed="0"/>
+    <w:lsdException w:name="Medium Grid 2 Accent 5" w:semiHidden="0" w:uiPriority="68" w:unhideWhenUsed="0"/>
+    <w:lsdException w:name="Medium Grid 3 Accent 5" w:semiHidden="0" w:uiPriority="69" w:unhideWhenUsed="0"/>
+    <w:lsdException w:name="Dark List Accent 5" w:semiHidden="0" w:uiPriority="70" w:unhideWhenUsed="0"/>
+    <w:lsdException w:name="Colorful Shading Accent 5" w:semiHidden="0" w:uiPriority="71" w:unhideWhenUsed="0"/>
+    <w:lsdException w:name="Colorful List Accent 5" w:semiHidden="0" w:uiPriority="72" w:unhideWhenUsed="0"/>
+    <w:lsdException w:name="Colorful Grid Accent 5" w:semiHidden="0" w:uiPriority="73" w:unhideWhenUsed="0"/>
+    <w:lsdException w:name="Light Shading Accent 6" w:semiHidden="0" w:uiPriority="60" w:unhideWhenUsed="0"/>
+    <w:lsdException w:name="Light List Accent 6" w:semiHidden="0" w:uiPriority="61" w:unhideWhenUsed="0"/>
+    <w:lsdException w:name="Light Grid Accent 6" w:semiHidden="0" w:uiPriority="62" w:unhideWhenUsed="0"/>
+    <w:lsdException w:name="Medium Shading 1 Accent 6" w:semiHidden="0" w:uiPriority="63" w:unhideWhenUsed="0"/>
+    <w:lsdException w:name="Medium Shading 2 Accent 6" w:semiHidden="0" w:uiPriority="64" w:unhideWhenUsed="0"/>
+    <w:lsdException w:name="Medium List 1 Accent 6" w:semiHidden="0" w:uiPriority="65" w:unhideWhenUsed="0"/>
+    <w:lsdException w:name="Medium List 2 Accent 6" w:semiHidden="0" w:uiPriority="66" w:unhideWhenUsed="0"/>
+    <w:lsdException w:name="Medium Grid 1 Accent 6" w:semiHidden="0" w:uiPriority="67" w:unhideWhenUsed="0"/>
+    <w:lsdException w:name="Medium Grid 2 Accent 6" w:semiHidden="0" w:uiPriority="68" w:unhideWhenUsed="0"/>
+    <w:lsdException w:name="Medium Grid 3 Accent 6" w:semiHidden="0" w:uiPriority="69" w:unhideWhenUsed="0"/>
+    <w:lsdException w:name="Dark List Accent 6" w:semiHidden="0" w:uiPriority="70" w:unhideWhenUsed="0"/>
+    <w:lsdException w:name="Colorful Shading Accent 6" w:semiHidden="0" w:uiPriority="71" w:unhideWhenUsed="0"/>
+    <w:lsdException w:name="Colorful List Accent 6" w:semiHidden="0" w:uiPriority="72" w:unhideWhenUsed="0"/>
+    <w:lsdException w:name="Colorful Grid Accent 6" w:semiHidden="0" w:uiPriority="73" w:unhideWhenUsed="0"/>
+    <w:lsdException w:name="Subtle Emphasis" w:semiHidden="0" w:uiPriority="19" w:unhideWhenUsed="0" w:qFormat="1"/>
+    <w:lsdException w:name="Intense Emphasis" w:semiHidden="0" w:uiPriority="21" w:unhideWhenUsed="0" w:qFormat="1"/>
+    <w:lsdException w:name="Subtle Reference" w:semiHidden="0" w:uiPriority="31" w:unhideWhenUsed="0" w:qFormat="1"/>
+    <w:lsdException w:name="Intense Reference" w:semiHidden="0" w:uiPriority="32" w:unhideWhenUsed="0" w:qFormat="1"/>
+    <w:lsdException w:name="Book Title" w:semiHidden="0" w:uiPriority="33" w:unhideWhenUsed="0" w:qFormat="1"/>
+    <w:lsdException w:name="Bibliography" w:uiPriority="37"/>
+    <w:lsdException w:name="TOC Heading" w:uiPriority="39" w:qFormat="1"/>
+  </w:latentStyles>
+  <w:style w:type="paragraph" w:default="1" w:styleId="Normal">
+    <w:name w:val="Normal"/>
+    <w:qFormat/>
+  </w:style>
+  <w:style w:type="character" w:default="1" w:styleId="DefaultParagraphFont">
+    <w:name w:val="Default Paragraph Font"/>
+    <w:uiPriority w:val="1"/>
+    <w:semiHidden/>
+    <w:unhideWhenUsed/>
+  </w:style>
+  <w:style w:type="table" w:default="1" w:styleId="TableNormal">
+    <w:name w:val="Normal Table"/>
+    <w:uiPriority w:val="99"/>
+    <w:semiHidden/>
+    <w:unhideWhenUsed/>
+    <w:tblPr>
+      <w:tblInd w:w="0" w:type="dxa"/>
       <w:tblCellMar>
         <w:top w:w="0" w:type="dxa"/>
         <w:left w:w="108" w:type="dxa"/>
@@ -8277,6 +8584,12 @@
         <w:right w:w="108" w:type="dxa"/>
       </w:tblCellMar>
     </w:tblPr>
+  </w:style>
+  <w:style w:type="numbering" w:default="1" w:styleId="NoList">
+    <w:name w:val="No List"/>
+    <w:uiPriority w:val="99"/>
+    <w:semiHidden/>
+    <w:unhideWhenUsed/>
   </w:style>
 </w:styles>
 </file>

</xml_diff>